<commit_message>
Created caching for proxy server and finish documentation for step 3
</commit_message>
<xml_diff>
--- a/371 Project Test Procedures.docx
+++ b/371 Project Test Procedures.docx
@@ -39,8 +39,17 @@
           <w:i/>
           <w:iCs/>
         </w:rPr>
-        <w:t xml:space="preserve"> the curl command line tool</w:t>
-      </w:r>
+        <w:t xml:space="preserve"> the curl command line </w:t>
+      </w:r>
+      <w:proofErr w:type="gramStart"/>
+      <w:r>
+        <w:rPr>
+          <w:i/>
+          <w:iCs/>
+        </w:rPr>
+        <w:t>tool</w:t>
+      </w:r>
+      <w:proofErr w:type="gramEnd"/>
     </w:p>
     <w:p/>
     <w:p>
@@ -122,8 +131,13 @@
     </w:p>
     <w:p>
       <w:r>
-        <w:t>send get request to localhost and port running application</w:t>
-      </w:r>
+        <w:t xml:space="preserve">send get request to localhost and port running </w:t>
+      </w:r>
+      <w:proofErr w:type="gramStart"/>
+      <w:r>
+        <w:t>application</w:t>
+      </w:r>
+      <w:proofErr w:type="gramEnd"/>
     </w:p>
     <w:p/>
     <w:p/>
@@ -407,7 +421,7 @@
           <w:u w:val="single"/>
         </w:rPr>
         <w:drawing>
-          <wp:inline distT="0" distB="0" distL="0" distR="0" wp14:anchorId="1E9440CA" wp14:editId="612D354A">
+          <wp:inline distT="0" distB="0" distL="0" distR="0" wp14:anchorId="1E9440CA" wp14:editId="41C245E3">
             <wp:extent cx="5943600" cy="3483610"/>
             <wp:effectExtent l="0" t="0" r="0" b="0"/>
             <wp:docPr id="1344644964" name="Picture 5" descr="A computer screen with white text&#10;&#10;Description automatically generated"/>
@@ -550,8 +564,13 @@
     <w:p/>
     <w:p>
       <w:r>
-        <w:t>If this file is requested, our server checks if the Authorization header is present. If it is, then the file is served, otherwise a 403 error is returned</w:t>
-      </w:r>
+        <w:t xml:space="preserve">If this file is requested, our server checks if the Authorization header is present. If it is, then the file is served, otherwise a 403 error is </w:t>
+      </w:r>
+      <w:proofErr w:type="gramStart"/>
+      <w:r>
+        <w:t>returned</w:t>
+      </w:r>
+      <w:proofErr w:type="gramEnd"/>
     </w:p>
     <w:p>
       <w:r>
@@ -679,8 +698,13 @@
     </w:p>
     <w:p>
       <w:r>
-        <w:t>Content Length provided</w:t>
-      </w:r>
+        <w:t xml:space="preserve">Content Length </w:t>
+      </w:r>
+      <w:proofErr w:type="gramStart"/>
+      <w:r>
+        <w:t>provided</w:t>
+      </w:r>
+      <w:proofErr w:type="gramEnd"/>
     </w:p>
     <w:p>
       <w:r>
@@ -688,7 +712,7 @@
           <w:noProof/>
         </w:rPr>
         <w:drawing>
-          <wp:inline distT="0" distB="0" distL="0" distR="0" wp14:anchorId="55D110DB" wp14:editId="5BF1AAAA">
+          <wp:inline distT="0" distB="0" distL="0" distR="0" wp14:anchorId="55D110DB" wp14:editId="1AC63A96">
             <wp:extent cx="6227093" cy="3243943"/>
             <wp:effectExtent l="0" t="0" r="0" b="0"/>
             <wp:docPr id="9918742" name="Picture 8" descr="A screenshot of a computer&#10;&#10;Description automatically generated"/>
@@ -734,8 +758,13 @@
     <w:p/>
     <w:p>
       <w:r>
-        <w:t>Content Length not provided</w:t>
-      </w:r>
+        <w:t xml:space="preserve">Content Length not </w:t>
+      </w:r>
+      <w:proofErr w:type="gramStart"/>
+      <w:r>
+        <w:t>provided</w:t>
+      </w:r>
+      <w:proofErr w:type="gramEnd"/>
     </w:p>
     <w:p>
       <w:r>
@@ -811,6 +840,562 @@
       <w:r>
         <w:t>If the request contains the Content-Length header, then the file is served. Otherwise, a 411 error is returned.</w:t>
       </w:r>
+    </w:p>
+    <w:p>
+      <w:r>
+        <w:lastRenderedPageBreak/>
+        <w:t>Step three</w:t>
+      </w:r>
+    </w:p>
+    <w:p>
+      <w:pPr>
+        <w:rPr>
+          <w:sz w:val="28"/>
+          <w:szCs w:val="28"/>
+        </w:rPr>
+      </w:pPr>
+      <w:proofErr w:type="gramStart"/>
+      <w:r>
+        <w:rPr>
+          <w:sz w:val="28"/>
+          <w:szCs w:val="28"/>
+        </w:rPr>
+        <w:t>a)The</w:t>
+      </w:r>
+      <w:proofErr w:type="gramEnd"/>
+      <w:r>
+        <w:rPr>
+          <w:sz w:val="28"/>
+          <w:szCs w:val="28"/>
+        </w:rPr>
+        <w:t xml:space="preserve"> difference in request handling in a proxy server and a web server that host my files is the proxy cache, as the proxy server maintains a cache of previously requested resources. Since the request resource is in a cache, the proxy will return the cached copy to the </w:t>
+      </w:r>
+      <w:proofErr w:type="gramStart"/>
+      <w:r>
+        <w:rPr>
+          <w:sz w:val="28"/>
+          <w:szCs w:val="28"/>
+        </w:rPr>
+        <w:t>client</w:t>
+      </w:r>
+      <w:proofErr w:type="gramEnd"/>
+      <w:r>
+        <w:rPr>
+          <w:sz w:val="28"/>
+          <w:szCs w:val="28"/>
+        </w:rPr>
+        <w:t xml:space="preserve"> so it doesn’t </w:t>
+      </w:r>
+      <w:r>
+        <w:rPr>
+          <w:sz w:val="28"/>
+          <w:szCs w:val="28"/>
+        </w:rPr>
+        <w:t>have to request a call from the origin server</w:t>
+      </w:r>
+      <w:r>
+        <w:rPr>
+          <w:sz w:val="28"/>
+          <w:szCs w:val="28"/>
+        </w:rPr>
+        <w:t>. For the proxy cache we can add headers in the responses to determine these. This will include a Cache-Control</w:t>
+      </w:r>
+      <w:r>
+        <w:rPr>
+          <w:sz w:val="28"/>
+          <w:szCs w:val="28"/>
+        </w:rPr>
+        <w:t xml:space="preserve"> and Expires in the response header when the page is first cached.</w:t>
+      </w:r>
+      <w:r>
+        <w:rPr>
+          <w:sz w:val="28"/>
+          <w:szCs w:val="28"/>
+        </w:rPr>
+        <w:t xml:space="preserve"> </w:t>
+      </w:r>
+      <w:r>
+        <w:rPr>
+          <w:sz w:val="28"/>
+          <w:szCs w:val="28"/>
+        </w:rPr>
+        <w:br/>
+      </w:r>
+      <w:r>
+        <w:rPr>
+          <w:sz w:val="28"/>
+          <w:szCs w:val="28"/>
+        </w:rPr>
+        <w:br/>
+        <w:t xml:space="preserve">To create a minimal proxy server using Cache-Control and Expires. First </w:t>
+      </w:r>
+    </w:p>
+    <w:p>
+      <w:pPr>
+        <w:rPr>
+          <w:sz w:val="28"/>
+          <w:szCs w:val="28"/>
+        </w:rPr>
+      </w:pPr>
+      <w:r>
+        <w:rPr>
+          <w:sz w:val="28"/>
+          <w:szCs w:val="28"/>
+        </w:rPr>
+        <w:t xml:space="preserve">I will create a proxy server that takes in a proxy </w:t>
+      </w:r>
+      <w:proofErr w:type="spellStart"/>
+      <w:r>
+        <w:rPr>
+          <w:sz w:val="28"/>
+          <w:szCs w:val="28"/>
+        </w:rPr>
+        <w:t>ip</w:t>
+      </w:r>
+      <w:proofErr w:type="spellEnd"/>
+      <w:r>
+        <w:rPr>
+          <w:sz w:val="28"/>
+          <w:szCs w:val="28"/>
+        </w:rPr>
+        <w:t xml:space="preserve">, proxy port, the target </w:t>
+      </w:r>
+      <w:proofErr w:type="spellStart"/>
+      <w:r>
+        <w:rPr>
+          <w:sz w:val="28"/>
+          <w:szCs w:val="28"/>
+        </w:rPr>
+        <w:t>ip</w:t>
+      </w:r>
+      <w:proofErr w:type="spellEnd"/>
+      <w:r>
+        <w:rPr>
+          <w:sz w:val="28"/>
+          <w:szCs w:val="28"/>
+        </w:rPr>
+        <w:t xml:space="preserve"> and the target port.</w:t>
+      </w:r>
+    </w:p>
+    <w:p>
+      <w:pPr>
+        <w:rPr>
+          <w:sz w:val="28"/>
+          <w:szCs w:val="28"/>
+        </w:rPr>
+      </w:pPr>
+    </w:p>
+    <w:p>
+      <w:pPr>
+        <w:rPr>
+          <w:sz w:val="28"/>
+          <w:szCs w:val="28"/>
+        </w:rPr>
+      </w:pPr>
+      <w:r>
+        <w:rPr>
+          <w:sz w:val="28"/>
+          <w:szCs w:val="28"/>
+        </w:rPr>
+        <w:t xml:space="preserve">Next the proxy will determine if the destination host is currently in the cache or not, if its currently in the cache, then it will return the cache back to the proxy port page. If not then we must connect to the target </w:t>
+      </w:r>
+      <w:proofErr w:type="spellStart"/>
+      <w:r>
+        <w:rPr>
+          <w:sz w:val="28"/>
+          <w:szCs w:val="28"/>
+        </w:rPr>
+        <w:t>ip</w:t>
+      </w:r>
+      <w:proofErr w:type="spellEnd"/>
+      <w:r>
+        <w:rPr>
+          <w:sz w:val="28"/>
+          <w:szCs w:val="28"/>
+        </w:rPr>
+        <w:t xml:space="preserve"> and target port, where we will add the Cache-Control and an Expiry date for the port.</w:t>
+      </w:r>
+    </w:p>
+    <w:p>
+      <w:pPr>
+        <w:rPr>
+          <w:sz w:val="28"/>
+          <w:szCs w:val="28"/>
+        </w:rPr>
+      </w:pPr>
+    </w:p>
+    <w:p>
+      <w:pPr>
+        <w:rPr>
+          <w:sz w:val="28"/>
+          <w:szCs w:val="28"/>
+        </w:rPr>
+      </w:pPr>
+      <w:r>
+        <w:rPr>
+          <w:sz w:val="28"/>
+          <w:szCs w:val="28"/>
+        </w:rPr>
+        <w:t xml:space="preserve">b) In order to test the working proxy, first you must run both the current main.py and the proxy.py python file. Next you must access page using </w:t>
+      </w:r>
+      <w:proofErr w:type="gramStart"/>
+      <w:r>
+        <w:rPr>
+          <w:sz w:val="28"/>
+          <w:szCs w:val="28"/>
+        </w:rPr>
+        <w:t>localhost:8080/test.html</w:t>
+      </w:r>
+      <w:proofErr w:type="gramEnd"/>
+      <w:r>
+        <w:rPr>
+          <w:sz w:val="28"/>
+          <w:szCs w:val="28"/>
+        </w:rPr>
+        <w:t xml:space="preserve"> for the page to be cached.  Using the google chrome network feature, this is what the network would look like for the test.html </w:t>
+      </w:r>
+      <w:proofErr w:type="gramStart"/>
+      <w:r>
+        <w:rPr>
+          <w:sz w:val="28"/>
+          <w:szCs w:val="28"/>
+        </w:rPr>
+        <w:t>page</w:t>
+      </w:r>
+      <w:proofErr w:type="gramEnd"/>
+    </w:p>
+    <w:p>
+      <w:pPr>
+        <w:rPr>
+          <w:sz w:val="28"/>
+          <w:szCs w:val="28"/>
+        </w:rPr>
+      </w:pPr>
+    </w:p>
+    <w:p>
+      <w:r>
+        <w:rPr>
+          <w:noProof/>
+        </w:rPr>
+        <w:drawing>
+          <wp:inline distT="0" distB="0" distL="0" distR="0" wp14:anchorId="2D5488E7" wp14:editId="75BBDF79">
+            <wp:extent cx="6096000" cy="3173697"/>
+            <wp:effectExtent l="0" t="0" r="0" b="8255"/>
+            <wp:docPr id="251945627" name="Picture 1" descr="A screenshot of a computer&#10;&#10;Description automatically generated"/>
+            <wp:cNvGraphicFramePr>
+              <a:graphicFrameLocks xmlns:a="http://schemas.openxmlformats.org/drawingml/2006/main" noChangeAspect="1"/>
+            </wp:cNvGraphicFramePr>
+            <a:graphic xmlns:a="http://schemas.openxmlformats.org/drawingml/2006/main">
+              <a:graphicData uri="http://schemas.openxmlformats.org/drawingml/2006/picture">
+                <pic:pic xmlns:pic="http://schemas.openxmlformats.org/drawingml/2006/picture">
+                  <pic:nvPicPr>
+                    <pic:cNvPr id="251945627" name="Picture 1" descr="A screenshot of a computer&#10;&#10;Description automatically generated"/>
+                    <pic:cNvPicPr/>
+                  </pic:nvPicPr>
+                  <pic:blipFill>
+                    <a:blip r:embed="rId13"/>
+                    <a:stretch>
+                      <a:fillRect/>
+                    </a:stretch>
+                  </pic:blipFill>
+                  <pic:spPr>
+                    <a:xfrm>
+                      <a:off x="0" y="0"/>
+                      <a:ext cx="6103206" cy="3177449"/>
+                    </a:xfrm>
+                    <a:prstGeom prst="rect">
+                      <a:avLst/>
+                    </a:prstGeom>
+                  </pic:spPr>
+                </pic:pic>
+              </a:graphicData>
+            </a:graphic>
+          </wp:inline>
+        </w:drawing>
+      </w:r>
+    </w:p>
+    <w:p/>
+    <w:p>
+      <w:pPr>
+        <w:rPr>
+          <w:sz w:val="28"/>
+          <w:szCs w:val="28"/>
+        </w:rPr>
+      </w:pPr>
+      <w:r>
+        <w:rPr>
+          <w:sz w:val="28"/>
+          <w:szCs w:val="28"/>
+        </w:rPr>
+        <w:lastRenderedPageBreak/>
+        <w:t xml:space="preserve">Now </w:t>
+      </w:r>
+      <w:r>
+        <w:rPr>
+          <w:sz w:val="28"/>
+          <w:szCs w:val="28"/>
+        </w:rPr>
+        <w:t xml:space="preserve">you have to open a separate page using the </w:t>
+      </w:r>
+      <w:proofErr w:type="gramStart"/>
+      <w:r>
+        <w:rPr>
+          <w:sz w:val="28"/>
+          <w:szCs w:val="28"/>
+        </w:rPr>
+        <w:t>localhost:8080/test.html</w:t>
+      </w:r>
+      <w:proofErr w:type="gramEnd"/>
+      <w:r>
+        <w:rPr>
+          <w:sz w:val="28"/>
+          <w:szCs w:val="28"/>
+        </w:rPr>
+        <w:t xml:space="preserve"> and check the network tab again. This is what the cache based will look like with the response headers and request headers.</w:t>
+      </w:r>
+    </w:p>
+    <w:p>
+      <w:r>
+        <w:rPr>
+          <w:noProof/>
+        </w:rPr>
+        <w:drawing>
+          <wp:inline distT="0" distB="0" distL="0" distR="0" wp14:anchorId="2BC9C5C0" wp14:editId="53F6B8DD">
+            <wp:extent cx="5943600" cy="3129280"/>
+            <wp:effectExtent l="0" t="0" r="0" b="0"/>
+            <wp:docPr id="1429762332" name="Picture 1" descr="A screenshot of a computer&#10;&#10;Description automatically generated"/>
+            <wp:cNvGraphicFramePr>
+              <a:graphicFrameLocks xmlns:a="http://schemas.openxmlformats.org/drawingml/2006/main" noChangeAspect="1"/>
+            </wp:cNvGraphicFramePr>
+            <a:graphic xmlns:a="http://schemas.openxmlformats.org/drawingml/2006/main">
+              <a:graphicData uri="http://schemas.openxmlformats.org/drawingml/2006/picture">
+                <pic:pic xmlns:pic="http://schemas.openxmlformats.org/drawingml/2006/picture">
+                  <pic:nvPicPr>
+                    <pic:cNvPr id="1429762332" name="Picture 1" descr="A screenshot of a computer&#10;&#10;Description automatically generated"/>
+                    <pic:cNvPicPr/>
+                  </pic:nvPicPr>
+                  <pic:blipFill>
+                    <a:blip r:embed="rId14"/>
+                    <a:stretch>
+                      <a:fillRect/>
+                    </a:stretch>
+                  </pic:blipFill>
+                  <pic:spPr>
+                    <a:xfrm>
+                      <a:off x="0" y="0"/>
+                      <a:ext cx="5943600" cy="3129280"/>
+                    </a:xfrm>
+                    <a:prstGeom prst="rect">
+                      <a:avLst/>
+                    </a:prstGeom>
+                  </pic:spPr>
+                </pic:pic>
+              </a:graphicData>
+            </a:graphic>
+          </wp:inline>
+        </w:drawing>
+      </w:r>
+    </w:p>
+    <w:p>
+      <w:pPr>
+        <w:rPr>
+          <w:sz w:val="28"/>
+          <w:szCs w:val="28"/>
+        </w:rPr>
+      </w:pPr>
+      <w:r>
+        <w:rPr>
+          <w:sz w:val="28"/>
+          <w:szCs w:val="28"/>
+        </w:rPr>
+        <w:t xml:space="preserve">From this image </w:t>
+      </w:r>
+      <w:r>
+        <w:rPr>
+          <w:sz w:val="28"/>
+          <w:szCs w:val="28"/>
+        </w:rPr>
+        <w:t>you can determine that there is a current Cache of the recently requested page, this can be determined from the request header that states that its currently a cache.</w:t>
+      </w:r>
+    </w:p>
+    <w:p>
+      <w:pPr>
+        <w:rPr>
+          <w:sz w:val="28"/>
+          <w:szCs w:val="28"/>
+        </w:rPr>
+      </w:pPr>
+    </w:p>
+    <w:p>
+      <w:pPr>
+        <w:rPr>
+          <w:sz w:val="28"/>
+          <w:szCs w:val="28"/>
+        </w:rPr>
+      </w:pPr>
+      <w:r>
+        <w:rPr>
+          <w:sz w:val="28"/>
+          <w:szCs w:val="28"/>
+        </w:rPr>
+        <w:t xml:space="preserve">An alternative way to test the </w:t>
+      </w:r>
+      <w:r>
+        <w:rPr>
+          <w:sz w:val="28"/>
+          <w:szCs w:val="28"/>
+        </w:rPr>
+        <w:t>server-side</w:t>
+      </w:r>
+      <w:r>
+        <w:rPr>
+          <w:sz w:val="28"/>
+          <w:szCs w:val="28"/>
+        </w:rPr>
+        <w:t xml:space="preserve"> functionality is to use Postman to simulate client request</w:t>
+      </w:r>
+      <w:r>
+        <w:rPr>
+          <w:sz w:val="28"/>
+          <w:szCs w:val="28"/>
+        </w:rPr>
+        <w:t>. Using Postman can simulate a client-side request and send the headers created in the proxy. Below is a request with the headers for the server and proxy.</w:t>
+      </w:r>
+    </w:p>
+    <w:p>
+      <w:pPr>
+        <w:rPr>
+          <w:sz w:val="28"/>
+          <w:szCs w:val="28"/>
+        </w:rPr>
+      </w:pPr>
+      <w:r>
+        <w:rPr>
+          <w:sz w:val="28"/>
+          <w:szCs w:val="28"/>
+        </w:rPr>
+        <w:t>Server:</w:t>
+      </w:r>
+    </w:p>
+    <w:p>
+      <w:pPr>
+        <w:rPr>
+          <w:sz w:val="28"/>
+          <w:szCs w:val="28"/>
+        </w:rPr>
+      </w:pPr>
+      <w:r>
+        <w:rPr>
+          <w:noProof/>
+        </w:rPr>
+        <w:drawing>
+          <wp:inline distT="0" distB="0" distL="0" distR="0" wp14:anchorId="27FE606F" wp14:editId="35B2DF50">
+            <wp:extent cx="5257800" cy="2632832"/>
+            <wp:effectExtent l="0" t="0" r="0" b="0"/>
+            <wp:docPr id="1527780048" name="Picture 1" descr="A screenshot of a computer&#10;&#10;Description automatically generated"/>
+            <wp:cNvGraphicFramePr>
+              <a:graphicFrameLocks xmlns:a="http://schemas.openxmlformats.org/drawingml/2006/main" noChangeAspect="1"/>
+            </wp:cNvGraphicFramePr>
+            <a:graphic xmlns:a="http://schemas.openxmlformats.org/drawingml/2006/main">
+              <a:graphicData uri="http://schemas.openxmlformats.org/drawingml/2006/picture">
+                <pic:pic xmlns:pic="http://schemas.openxmlformats.org/drawingml/2006/picture">
+                  <pic:nvPicPr>
+                    <pic:cNvPr id="1527780048" name="Picture 1" descr="A screenshot of a computer&#10;&#10;Description automatically generated"/>
+                    <pic:cNvPicPr/>
+                  </pic:nvPicPr>
+                  <pic:blipFill>
+                    <a:blip r:embed="rId15"/>
+                    <a:stretch>
+                      <a:fillRect/>
+                    </a:stretch>
+                  </pic:blipFill>
+                  <pic:spPr>
+                    <a:xfrm>
+                      <a:off x="0" y="0"/>
+                      <a:ext cx="5261914" cy="2634892"/>
+                    </a:xfrm>
+                    <a:prstGeom prst="rect">
+                      <a:avLst/>
+                    </a:prstGeom>
+                  </pic:spPr>
+                </pic:pic>
+              </a:graphicData>
+            </a:graphic>
+          </wp:inline>
+        </w:drawing>
+      </w:r>
+    </w:p>
+    <w:p>
+      <w:pPr>
+        <w:rPr>
+          <w:sz w:val="28"/>
+          <w:szCs w:val="28"/>
+        </w:rPr>
+      </w:pPr>
+      <w:r>
+        <w:rPr>
+          <w:sz w:val="28"/>
+          <w:szCs w:val="28"/>
+        </w:rPr>
+        <w:lastRenderedPageBreak/>
+        <w:t>Proxy:</w:t>
+      </w:r>
+    </w:p>
+    <w:p>
+      <w:pPr>
+        <w:rPr>
+          <w:sz w:val="28"/>
+          <w:szCs w:val="28"/>
+        </w:rPr>
+      </w:pPr>
+      <w:r>
+        <w:rPr>
+          <w:noProof/>
+        </w:rPr>
+        <w:drawing>
+          <wp:inline distT="0" distB="0" distL="0" distR="0" wp14:anchorId="4EF36164" wp14:editId="580206DD">
+            <wp:extent cx="5543035" cy="2495550"/>
+            <wp:effectExtent l="0" t="0" r="635" b="0"/>
+            <wp:docPr id="1165811262" name="Picture 1" descr="A screenshot of a computer&#10;&#10;Description automatically generated"/>
+            <wp:cNvGraphicFramePr>
+              <a:graphicFrameLocks xmlns:a="http://schemas.openxmlformats.org/drawingml/2006/main" noChangeAspect="1"/>
+            </wp:cNvGraphicFramePr>
+            <a:graphic xmlns:a="http://schemas.openxmlformats.org/drawingml/2006/main">
+              <a:graphicData uri="http://schemas.openxmlformats.org/drawingml/2006/picture">
+                <pic:pic xmlns:pic="http://schemas.openxmlformats.org/drawingml/2006/picture">
+                  <pic:nvPicPr>
+                    <pic:cNvPr id="1165811262" name="Picture 1" descr="A screenshot of a computer&#10;&#10;Description automatically generated"/>
+                    <pic:cNvPicPr/>
+                  </pic:nvPicPr>
+                  <pic:blipFill>
+                    <a:blip r:embed="rId16"/>
+                    <a:stretch>
+                      <a:fillRect/>
+                    </a:stretch>
+                  </pic:blipFill>
+                  <pic:spPr>
+                    <a:xfrm>
+                      <a:off x="0" y="0"/>
+                      <a:ext cx="5545892" cy="2496836"/>
+                    </a:xfrm>
+                    <a:prstGeom prst="rect">
+                      <a:avLst/>
+                    </a:prstGeom>
+                  </pic:spPr>
+                </pic:pic>
+              </a:graphicData>
+            </a:graphic>
+          </wp:inline>
+        </w:drawing>
+      </w:r>
+    </w:p>
+    <w:p>
+      <w:pPr>
+        <w:rPr>
+          <w:sz w:val="28"/>
+          <w:szCs w:val="28"/>
+        </w:rPr>
+      </w:pPr>
     </w:p>
     <w:sectPr>
       <w:pgSz w:w="12240" w:h="15840"/>

</xml_diff>